<commit_message>
Add link to report
</commit_message>
<xml_diff>
--- a/Report.docx
+++ b/Report.docx
@@ -3738,6 +3738,18 @@
         </w:rPr>
         <w:t>:</w:t>
       </w:r>
+      <w:r>
+        <w:t xml:space="preserve"> </w:t>
+      </w:r>
+      <w:hyperlink r:id="rId11" w:history="1">
+        <w:r>
+          <w:rPr>
+            <w:rStyle w:val="Hyperlink"/>
+            <w:lang w:val="en-US"/>
+          </w:rPr>
+          <w:t>https://bit.ly/Team3Project</w:t>
+        </w:r>
+      </w:hyperlink>
     </w:p>
     <w:p>
       <w:pPr>
@@ -4314,7 +4326,7 @@
                     <pic:cNvPicPr/>
                   </pic:nvPicPr>
                   <pic:blipFill>
-                    <a:blip r:embed="rId11" cstate="print">
+                    <a:blip r:embed="rId12" cstate="print">
                       <a:extLst>
                         <a:ext uri="{28A0092B-C50C-407E-A947-70E740481C1C}">
                           <a14:useLocalDpi xmlns:a14="http://schemas.microsoft.com/office/drawing/2010/main" val="0"/>
@@ -4681,7 +4693,7 @@
                     <pic:cNvPicPr/>
                   </pic:nvPicPr>
                   <pic:blipFill>
-                    <a:blip r:embed="rId12" cstate="print">
+                    <a:blip r:embed="rId13" cstate="print">
                       <a:extLst>
                         <a:ext uri="{28A0092B-C50C-407E-A947-70E740481C1C}">
                           <a14:useLocalDpi xmlns:a14="http://schemas.microsoft.com/office/drawing/2010/main" val="0"/>
@@ -5018,6 +5030,7 @@
       </w:pPr>
       <w:r>
         <w:rPr>
+          <w:noProof/>
           <w:lang w:val="en-US"/>
         </w:rPr>
         <w:drawing>
@@ -5044,7 +5057,7 @@
                     <pic:cNvPicPr/>
                   </pic:nvPicPr>
                   <pic:blipFill>
-                    <a:blip r:embed="rId13">
+                    <a:blip r:embed="rId14">
                       <a:extLst>
                         <a:ext uri="{28A0092B-C50C-407E-A947-70E740481C1C}">
                           <a14:useLocalDpi xmlns:a14="http://schemas.microsoft.com/office/drawing/2010/main" val="0"/>
@@ -5732,13 +5745,13 @@
             <v:path o:extrusionok="f" gradientshapeok="t" o:connecttype="rect"/>
             <o:lock v:ext="edit" aspectratio="t"/>
           </v:shapetype>
-          <v:shape id="_x0000_i1025" type="#_x0000_t75" style="width:451.65pt;height:514.9pt" o:ole="" o:bordertopcolor="this" o:borderleftcolor="this" o:borderrightcolor="this">
-            <v:imagedata r:id="rId14" o:title=""/>
+          <v:shape id="_x0000_i1025" type="#_x0000_t75" style="width:451.8pt;height:514.8pt" o:ole="" o:bordertopcolor="this" o:borderleftcolor="this" o:borderrightcolor="this">
+            <v:imagedata r:id="rId15" o:title=""/>
             <w10:bordertop type="single" width="4"/>
             <w10:borderleft type="single" width="4"/>
             <w10:borderright type="single" width="4"/>
           </v:shape>
-          <o:OLEObject Type="Embed" ProgID="Word.OpenDocumentText.12" ShapeID="_x0000_i1025" DrawAspect="Content" ObjectID="_1700834842" r:id="rId15"/>
+          <o:OLEObject Type="Embed" ProgID="Word.OpenDocumentText.12" ShapeID="_x0000_i1025" DrawAspect="Content" ObjectID="_1700889819" r:id="rId16"/>
         </w:object>
       </w:r>
     </w:p>
@@ -5763,13 +5776,13 @@
           <w:lang w:val="en-US"/>
         </w:rPr>
         <w:object w:dxaOrig="9360" w:dyaOrig="12236" w14:anchorId="0805C93B">
-          <v:shape id="_x0000_i1026" type="#_x0000_t75" style="width:451.65pt;height:589.65pt" o:ole="" o:borderleftcolor="this" o:borderbottomcolor="this" o:borderrightcolor="this">
-            <v:imagedata r:id="rId16" o:title=""/>
+          <v:shape id="_x0000_i1026" type="#_x0000_t75" style="width:451.8pt;height:589.8pt" o:ole="" o:borderleftcolor="this" o:borderbottomcolor="this" o:borderrightcolor="this">
+            <v:imagedata r:id="rId17" o:title=""/>
             <w10:borderleft type="single" width="4"/>
             <w10:borderbottom type="single" width="4"/>
             <w10:borderright type="single" width="4"/>
           </v:shape>
-          <o:OLEObject Type="Embed" ProgID="Word.OpenDocumentText.12" ShapeID="_x0000_i1026" DrawAspect="Content" ObjectID="_1700834843" r:id="rId17"/>
+          <o:OLEObject Type="Embed" ProgID="Word.OpenDocumentText.12" ShapeID="_x0000_i1026" DrawAspect="Content" ObjectID="_1700889820" r:id="rId18"/>
         </w:object>
       </w:r>
     </w:p>
@@ -5839,14 +5852,14 @@
           <w:lang w:val="en-US"/>
         </w:rPr>
         <w:object w:dxaOrig="9360" w:dyaOrig="12903" w14:anchorId="4388B1B3">
-          <v:shape id="_x0000_i1027" type="#_x0000_t75" style="width:451.65pt;height:621.8pt" o:ole="" o:bordertopcolor="this" o:borderleftcolor="this" o:borderbottomcolor="this" o:borderrightcolor="this">
-            <v:imagedata r:id="rId18" o:title=""/>
+          <v:shape id="_x0000_i1027" type="#_x0000_t75" style="width:451.8pt;height:622.2pt" o:ole="" o:bordertopcolor="this" o:borderleftcolor="this" o:borderbottomcolor="this" o:borderrightcolor="this">
+            <v:imagedata r:id="rId19" o:title=""/>
             <w10:bordertop type="single" width="4"/>
             <w10:borderleft type="single" width="4"/>
             <w10:borderbottom type="single" width="4"/>
             <w10:borderright type="single" width="4"/>
           </v:shape>
-          <o:OLEObject Type="Embed" ProgID="Word.OpenDocumentText.12" ShapeID="_x0000_i1027" DrawAspect="Content" ObjectID="_1700834844" r:id="rId19"/>
+          <o:OLEObject Type="Embed" ProgID="Word.OpenDocumentText.12" ShapeID="_x0000_i1027" DrawAspect="Content" ObjectID="_1700889821" r:id="rId20"/>
         </w:object>
       </w:r>
       <w:r>
@@ -5881,14 +5894,14 @@
           <w:lang w:val="en-US"/>
         </w:rPr>
         <w:object w:dxaOrig="9360" w:dyaOrig="11079" w14:anchorId="5AE75605">
-          <v:shape id="_x0000_i1028" type="#_x0000_t75" style="width:468pt;height:554.2pt" o:ole="" o:bordertopcolor="this" o:borderleftcolor="this" o:borderbottomcolor="this" o:borderrightcolor="this">
-            <v:imagedata r:id="rId20" o:title=""/>
+          <v:shape id="_x0000_i1028" type="#_x0000_t75" style="width:468pt;height:553.8pt" o:ole="" o:bordertopcolor="this" o:borderleftcolor="this" o:borderbottomcolor="this" o:borderrightcolor="this">
+            <v:imagedata r:id="rId21" o:title=""/>
             <w10:bordertop type="single" width="4"/>
             <w10:borderleft type="single" width="4"/>
             <w10:borderbottom type="single" width="4"/>
             <w10:borderright type="single" width="4"/>
           </v:shape>
-          <o:OLEObject Type="Embed" ProgID="Word.OpenDocumentText.12" ShapeID="_x0000_i1028" DrawAspect="Content" ObjectID="_1700834845" r:id="rId21"/>
+          <o:OLEObject Type="Embed" ProgID="Word.OpenDocumentText.12" ShapeID="_x0000_i1028" DrawAspect="Content" ObjectID="_1700889822" r:id="rId22"/>
         </w:object>
       </w:r>
     </w:p>
@@ -6117,14 +6130,14 @@
           <w:lang w:val="en-US"/>
         </w:rPr>
         <w:object w:dxaOrig="9360" w:dyaOrig="11783" w14:anchorId="651C3C37">
-          <v:shape id="_x0000_i1029" type="#_x0000_t75" style="width:451.65pt;height:567.8pt" o:ole="" o:bordertopcolor="this" o:borderleftcolor="this" o:borderbottomcolor="this" o:borderrightcolor="this">
-            <v:imagedata r:id="rId22" o:title=""/>
+          <v:shape id="_x0000_i1029" type="#_x0000_t75" style="width:451.8pt;height:568.2pt" o:ole="" o:bordertopcolor="this" o:borderleftcolor="this" o:borderbottomcolor="this" o:borderrightcolor="this">
+            <v:imagedata r:id="rId23" o:title=""/>
             <w10:bordertop type="single" width="4"/>
             <w10:borderleft type="single" width="4"/>
             <w10:borderbottom type="single" width="4"/>
             <w10:borderright type="single" width="4"/>
           </v:shape>
-          <o:OLEObject Type="Embed" ProgID="Word.OpenDocumentText.12" ShapeID="_x0000_i1029" DrawAspect="Content" ObjectID="_1700834846" r:id="rId23"/>
+          <o:OLEObject Type="Embed" ProgID="Word.OpenDocumentText.12" ShapeID="_x0000_i1029" DrawAspect="Content" ObjectID="_1700889823" r:id="rId24"/>
         </w:object>
       </w:r>
     </w:p>
@@ -6214,14 +6227,14 @@
           <w:lang w:val="en-US"/>
         </w:rPr>
         <w:object w:dxaOrig="9360" w:dyaOrig="12191" w14:anchorId="6F27E237">
-          <v:shape id="_x0000_i1030" type="#_x0000_t75" style="width:451.65pt;height:586.9pt" o:ole="" o:bordertopcolor="this" o:borderleftcolor="this" o:borderbottomcolor="this" o:borderrightcolor="this">
-            <v:imagedata r:id="rId24" o:title=""/>
+          <v:shape id="_x0000_i1030" type="#_x0000_t75" style="width:451.8pt;height:586.8pt" o:ole="" o:bordertopcolor="this" o:borderleftcolor="this" o:borderbottomcolor="this" o:borderrightcolor="this">
+            <v:imagedata r:id="rId25" o:title=""/>
             <w10:bordertop type="single" width="4"/>
             <w10:borderleft type="single" width="4"/>
             <w10:borderbottom type="single" width="4"/>
             <w10:borderright type="single" width="4"/>
           </v:shape>
-          <o:OLEObject Type="Embed" ProgID="Word.OpenDocumentText.12" ShapeID="_x0000_i1030" DrawAspect="Content" ObjectID="_1700834847" r:id="rId25"/>
+          <o:OLEObject Type="Embed" ProgID="Word.OpenDocumentText.12" ShapeID="_x0000_i1030" DrawAspect="Content" ObjectID="_1700889824" r:id="rId26"/>
         </w:object>
       </w:r>
       <w:r>
@@ -6351,13 +6364,13 @@
           <w:lang w:val="en-US"/>
         </w:rPr>
         <w:object w:dxaOrig="9360" w:dyaOrig="10901" w14:anchorId="1107C05A">
-          <v:shape id="_x0000_i1031" type="#_x0000_t75" style="width:451.65pt;height:525.8pt" o:ole="" o:bordertopcolor="this" o:borderleftcolor="this" o:borderbottomcolor="this" o:borderrightcolor="this">
-            <v:imagedata r:id="rId26" o:title=""/>
+          <v:shape id="_x0000_i1031" type="#_x0000_t75" style="width:451.8pt;height:526.2pt" o:ole="" o:bordertopcolor="this" o:borderleftcolor="this" o:borderbottomcolor="this" o:borderrightcolor="this">
+            <v:imagedata r:id="rId27" o:title=""/>
             <w10:bordertop type="single" width="4"/>
             <w10:borderleft type="single" width="4"/>
             <w10:borderright type="single" width="4"/>
           </v:shape>
-          <o:OLEObject Type="Embed" ProgID="Word.OpenDocumentText.12" ShapeID="_x0000_i1031" DrawAspect="Content" ObjectID="_1700834848" r:id="rId27"/>
+          <o:OLEObject Type="Embed" ProgID="Word.OpenDocumentText.12" ShapeID="_x0000_i1031" DrawAspect="Content" ObjectID="_1700889825" r:id="rId28"/>
         </w:object>
       </w:r>
     </w:p>
@@ -6374,12 +6387,12 @@
           <w:lang w:val="en-US"/>
         </w:rPr>
         <w:object w:dxaOrig="9360" w:dyaOrig="12903" w14:anchorId="1A55BABB">
-          <v:shape id="_x0000_i1032" type="#_x0000_t75" style="width:451.65pt;height:621.8pt" o:ole="" o:bordertopcolor="this" o:borderleftcolor="this" o:borderrightcolor="this">
-            <v:imagedata r:id="rId28" o:title=""/>
+          <v:shape id="_x0000_i1032" type="#_x0000_t75" style="width:451.8pt;height:622.2pt" o:ole="" o:bordertopcolor="this" o:borderleftcolor="this" o:borderrightcolor="this">
+            <v:imagedata r:id="rId29" o:title=""/>
             <w10:borderleft type="single" width="4"/>
             <w10:borderright type="single" width="4"/>
           </v:shape>
-          <o:OLEObject Type="Embed" ProgID="Word.OpenDocumentText.12" ShapeID="_x0000_i1032" DrawAspect="Content" ObjectID="_1700834849" r:id="rId29"/>
+          <o:OLEObject Type="Embed" ProgID="Word.OpenDocumentText.12" ShapeID="_x0000_i1032" DrawAspect="Content" ObjectID="_1700889826" r:id="rId30"/>
         </w:object>
       </w:r>
     </w:p>
@@ -6396,13 +6409,13 @@
           <w:lang w:val="en-US"/>
         </w:rPr>
         <w:object w:dxaOrig="9360" w:dyaOrig="9736" w14:anchorId="7D35D328">
-          <v:shape id="_x0000_i1033" type="#_x0000_t75" style="width:451.65pt;height:469.1pt" o:ole="" o:borderleftcolor="this" o:borderbottomcolor="this" o:borderrightcolor="this">
-            <v:imagedata r:id="rId30" o:title=""/>
+          <v:shape id="_x0000_i1033" type="#_x0000_t75" style="width:451.8pt;height:469.2pt" o:ole="" o:borderleftcolor="this" o:borderbottomcolor="this" o:borderrightcolor="this">
+            <v:imagedata r:id="rId31" o:title=""/>
             <w10:borderleft type="single" width="4"/>
             <w10:borderbottom type="single" width="4"/>
             <w10:borderright type="single" width="4"/>
           </v:shape>
-          <o:OLEObject Type="Embed" ProgID="Word.OpenDocumentText.12" ShapeID="_x0000_i1033" DrawAspect="Content" ObjectID="_1700834850" r:id="rId31"/>
+          <o:OLEObject Type="Embed" ProgID="Word.OpenDocumentText.12" ShapeID="_x0000_i1033" DrawAspect="Content" ObjectID="_1700889827" r:id="rId32"/>
         </w:object>
       </w:r>
       <w:r>
@@ -6743,14 +6756,14 @@
           <w:lang w:val="en-US"/>
         </w:rPr>
         <w:object w:dxaOrig="9360" w:dyaOrig="5962" w14:anchorId="5C41D6BC">
-          <v:shape id="_x0000_i1034" type="#_x0000_t75" style="width:451.65pt;height:287.45pt" o:ole="" o:bordertopcolor="this" o:borderleftcolor="this" o:borderbottomcolor="this" o:borderrightcolor="this">
-            <v:imagedata r:id="rId32" o:title=""/>
+          <v:shape id="_x0000_i1034" type="#_x0000_t75" style="width:451.8pt;height:287.4pt" o:ole="" o:bordertopcolor="this" o:borderleftcolor="this" o:borderbottomcolor="this" o:borderrightcolor="this">
+            <v:imagedata r:id="rId33" o:title=""/>
             <w10:bordertop type="single" width="4"/>
             <w10:borderleft type="single" width="4"/>
             <w10:borderbottom type="single" width="4"/>
             <w10:borderright type="single" width="4"/>
           </v:shape>
-          <o:OLEObject Type="Embed" ProgID="Word.OpenDocumentText.12" ShapeID="_x0000_i1034" DrawAspect="Content" ObjectID="_1700834851" r:id="rId33"/>
+          <o:OLEObject Type="Embed" ProgID="Word.OpenDocumentText.12" ShapeID="_x0000_i1034" DrawAspect="Content" ObjectID="_1700889828" r:id="rId34"/>
         </w:object>
       </w:r>
     </w:p>
@@ -6794,14 +6807,14 @@
           <w:lang w:val="en-US"/>
         </w:rPr>
         <w:object w:dxaOrig="9360" w:dyaOrig="3737" w14:anchorId="0F4C7EDE">
-          <v:shape id="_x0000_i1035" type="#_x0000_t75" style="width:468pt;height:187.1pt" o:ole="" o:bordertopcolor="this" o:borderleftcolor="this" o:borderbottomcolor="this" o:borderrightcolor="this">
-            <v:imagedata r:id="rId34" o:title=""/>
+          <v:shape id="_x0000_i1035" type="#_x0000_t75" style="width:468pt;height:186.6pt" o:ole="" o:bordertopcolor="this" o:borderleftcolor="this" o:borderbottomcolor="this" o:borderrightcolor="this">
+            <v:imagedata r:id="rId35" o:title=""/>
             <w10:bordertop type="single" width="4"/>
             <w10:borderleft type="single" width="4"/>
             <w10:borderbottom type="single" width="4"/>
             <w10:borderright type="single" width="4"/>
           </v:shape>
-          <o:OLEObject Type="Embed" ProgID="Word.OpenDocumentText.12" ShapeID="_x0000_i1035" DrawAspect="Content" ObjectID="_1700834852" r:id="rId35"/>
+          <o:OLEObject Type="Embed" ProgID="Word.OpenDocumentText.12" ShapeID="_x0000_i1035" DrawAspect="Content" ObjectID="_1700889829" r:id="rId36"/>
         </w:object>
       </w:r>
     </w:p>
@@ -6845,14 +6858,14 @@
           <w:lang w:val="en-US"/>
         </w:rPr>
         <w:object w:dxaOrig="9360" w:dyaOrig="1290" w14:anchorId="7351D4C2">
-          <v:shape id="_x0000_i1036" type="#_x0000_t75" style="width:468pt;height:64.35pt" o:ole="" o:bordertopcolor="this" o:borderleftcolor="this" o:borderbottomcolor="this" o:borderrightcolor="this">
-            <v:imagedata r:id="rId36" o:title=""/>
+          <v:shape id="_x0000_i1036" type="#_x0000_t75" style="width:468pt;height:64.8pt" o:ole="" o:bordertopcolor="this" o:borderleftcolor="this" o:borderbottomcolor="this" o:borderrightcolor="this">
+            <v:imagedata r:id="rId37" o:title=""/>
             <w10:bordertop type="single" width="4"/>
             <w10:borderleft type="single" width="4"/>
             <w10:borderbottom type="single" width="4"/>
             <w10:borderright type="single" width="4"/>
           </v:shape>
-          <o:OLEObject Type="Embed" ProgID="Word.OpenDocumentText.12" ShapeID="_x0000_i1036" DrawAspect="Content" ObjectID="_1700834853" r:id="rId37"/>
+          <o:OLEObject Type="Embed" ProgID="Word.OpenDocumentText.12" ShapeID="_x0000_i1036" DrawAspect="Content" ObjectID="_1700889830" r:id="rId38"/>
         </w:object>
       </w:r>
     </w:p>
@@ -6907,14 +6920,14 @@
           <w:lang w:val="en-US"/>
         </w:rPr>
         <w:object w:dxaOrig="9360" w:dyaOrig="7074" w14:anchorId="198DBF0B">
-          <v:shape id="_x0000_i1037" type="#_x0000_t75" style="width:468pt;height:353.45pt" o:ole="" o:bordertopcolor="this" o:borderleftcolor="this" o:borderbottomcolor="this" o:borderrightcolor="this">
-            <v:imagedata r:id="rId38" o:title=""/>
+          <v:shape id="_x0000_i1037" type="#_x0000_t75" style="width:468pt;height:354pt" o:ole="" o:bordertopcolor="this" o:borderleftcolor="this" o:borderbottomcolor="this" o:borderrightcolor="this">
+            <v:imagedata r:id="rId39" o:title=""/>
             <w10:bordertop type="single" width="4"/>
             <w10:borderleft type="single" width="4"/>
             <w10:borderbottom type="single" width="4"/>
             <w10:borderright type="single" width="4"/>
           </v:shape>
-          <o:OLEObject Type="Embed" ProgID="Word.OpenDocumentText.12" ShapeID="_x0000_i1037" DrawAspect="Content" ObjectID="_1700834854" r:id="rId39"/>
+          <o:OLEObject Type="Embed" ProgID="Word.OpenDocumentText.12" ShapeID="_x0000_i1037" DrawAspect="Content" ObjectID="_1700889831" r:id="rId40"/>
         </w:object>
       </w:r>
     </w:p>
@@ -6972,14 +6985,14 @@
           <w:lang w:val="en-US"/>
         </w:rPr>
         <w:object w:dxaOrig="9360" w:dyaOrig="11079" w14:anchorId="3EB5B9AC">
-          <v:shape id="_x0000_i1038" type="#_x0000_t75" style="width:468pt;height:554.2pt" o:ole="" o:bordertopcolor="this" o:borderleftcolor="this" o:borderbottomcolor="this" o:borderrightcolor="this">
-            <v:imagedata r:id="rId40" o:title=""/>
+          <v:shape id="_x0000_i1038" type="#_x0000_t75" style="width:468pt;height:553.8pt" o:ole="" o:bordertopcolor="this" o:borderleftcolor="this" o:borderbottomcolor="this" o:borderrightcolor="this">
+            <v:imagedata r:id="rId41" o:title=""/>
             <w10:bordertop type="single" width="4"/>
             <w10:borderleft type="single" width="4"/>
             <w10:borderbottom type="single" width="4"/>
             <w10:borderright type="single" width="4"/>
           </v:shape>
-          <o:OLEObject Type="Embed" ProgID="Word.OpenDocumentText.12" ShapeID="_x0000_i1038" DrawAspect="Content" ObjectID="_1700834855" r:id="rId41"/>
+          <o:OLEObject Type="Embed" ProgID="Word.OpenDocumentText.12" ShapeID="_x0000_i1038" DrawAspect="Content" ObjectID="_1700889832" r:id="rId42"/>
         </w:object>
       </w:r>
     </w:p>
@@ -7268,14 +7281,14 @@
           <w:lang w:val="en-US"/>
         </w:rPr>
         <w:object w:dxaOrig="9360" w:dyaOrig="5959" w14:anchorId="1A3AC296">
-          <v:shape id="_x0000_i1039" type="#_x0000_t75" style="width:468pt;height:297.8pt" o:ole="" o:bordertopcolor="this" o:borderleftcolor="this" o:borderbottomcolor="this" o:borderrightcolor="this">
-            <v:imagedata r:id="rId42" o:title=""/>
+          <v:shape id="_x0000_i1039" type="#_x0000_t75" style="width:468pt;height:298.2pt" o:ole="" o:bordertopcolor="this" o:borderleftcolor="this" o:borderbottomcolor="this" o:borderrightcolor="this">
+            <v:imagedata r:id="rId43" o:title=""/>
             <w10:bordertop type="single" width="4"/>
             <w10:borderleft type="single" width="4"/>
             <w10:borderbottom type="single" width="4"/>
             <w10:borderright type="single" width="4"/>
           </v:shape>
-          <o:OLEObject Type="Embed" ProgID="Word.OpenDocumentText.12" ShapeID="_x0000_i1039" DrawAspect="Content" ObjectID="_1700834856" r:id="rId43"/>
+          <o:OLEObject Type="Embed" ProgID="Word.OpenDocumentText.12" ShapeID="_x0000_i1039" DrawAspect="Content" ObjectID="_1700889833" r:id="rId44"/>
         </w:object>
       </w:r>
     </w:p>
@@ -7478,13 +7491,13 @@
           <w:lang w:val="en-US"/>
         </w:rPr>
         <w:object w:dxaOrig="9360" w:dyaOrig="12681" w14:anchorId="364FA878">
-          <v:shape id="_x0000_i1040" type="#_x0000_t75" style="width:468pt;height:633.8pt" o:ole="" o:bordertopcolor="this" o:borderleftcolor="this" o:borderbottomcolor="this" o:borderrightcolor="this">
-            <v:imagedata r:id="rId44" o:title=""/>
+          <v:shape id="_x0000_i1040" type="#_x0000_t75" style="width:468pt;height:634.2pt" o:ole="" o:bordertopcolor="this" o:borderleftcolor="this" o:borderbottomcolor="this" o:borderrightcolor="this">
+            <v:imagedata r:id="rId45" o:title=""/>
             <w10:bordertop type="single" width="4"/>
             <w10:borderleft type="single" width="4"/>
             <w10:borderright type="single" width="4"/>
           </v:shape>
-          <o:OLEObject Type="Embed" ProgID="Word.OpenDocumentText.12" ShapeID="_x0000_i1040" DrawAspect="Content" ObjectID="_1700834857" r:id="rId45"/>
+          <o:OLEObject Type="Embed" ProgID="Word.OpenDocumentText.12" ShapeID="_x0000_i1040" DrawAspect="Content" ObjectID="_1700889834" r:id="rId46"/>
         </w:object>
       </w:r>
     </w:p>
@@ -7508,13 +7521,13 @@
           <w:lang w:val="en-US"/>
         </w:rPr>
         <w:object w:dxaOrig="9360" w:dyaOrig="5069" w14:anchorId="559A1019">
-          <v:shape id="_x0000_i1041" type="#_x0000_t75" style="width:468pt;height:253.65pt" o:ole="" o:borderleftcolor="this" o:borderbottomcolor="this" o:borderrightcolor="this">
-            <v:imagedata r:id="rId46" o:title=""/>
+          <v:shape id="_x0000_i1041" type="#_x0000_t75" style="width:468pt;height:253.2pt" o:ole="" o:borderleftcolor="this" o:borderbottomcolor="this" o:borderrightcolor="this">
+            <v:imagedata r:id="rId47" o:title=""/>
             <w10:borderleft type="single" width="4"/>
             <w10:borderbottom type="single" width="4"/>
             <w10:borderright type="single" width="4"/>
           </v:shape>
-          <o:OLEObject Type="Embed" ProgID="Word.OpenDocumentText.12" ShapeID="_x0000_i1041" DrawAspect="Content" ObjectID="_1700834858" r:id="rId47"/>
+          <o:OLEObject Type="Embed" ProgID="Word.OpenDocumentText.12" ShapeID="_x0000_i1041" DrawAspect="Content" ObjectID="_1700889835" r:id="rId48"/>
         </w:object>
       </w:r>
     </w:p>
@@ -7628,13 +7641,13 @@
           <w:lang w:val="en-US"/>
         </w:rPr>
         <w:object w:dxaOrig="9360" w:dyaOrig="6007" w14:anchorId="299A1D18">
-          <v:shape id="_x0000_i1042" type="#_x0000_t75" style="width:468pt;height:300.55pt" o:ole="" o:bordertopcolor="this" o:borderleftcolor="this" o:borderbottomcolor="this" o:borderrightcolor="this">
-            <v:imagedata r:id="rId48" o:title=""/>
+          <v:shape id="_x0000_i1042" type="#_x0000_t75" style="width:468pt;height:300.6pt" o:ole="" o:bordertopcolor="this" o:borderleftcolor="this" o:borderbottomcolor="this" o:borderrightcolor="this">
+            <v:imagedata r:id="rId49" o:title=""/>
             <w10:bordertop type="single" width="4"/>
             <w10:borderleft type="single" width="4"/>
             <w10:borderright type="single" width="4"/>
           </v:shape>
-          <o:OLEObject Type="Embed" ProgID="Word.OpenDocumentText.12" ShapeID="_x0000_i1042" DrawAspect="Content" ObjectID="_1700834859" r:id="rId49"/>
+          <o:OLEObject Type="Embed" ProgID="Word.OpenDocumentText.12" ShapeID="_x0000_i1042" DrawAspect="Content" ObjectID="_1700889836" r:id="rId50"/>
         </w:object>
       </w:r>
     </w:p>
@@ -7665,13 +7678,13 @@
           <w:lang w:val="en-US"/>
         </w:rPr>
         <w:object w:dxaOrig="9360" w:dyaOrig="7015" w14:anchorId="01DEFDA6">
-          <v:shape id="_x0000_i1043" type="#_x0000_t75" style="width:468pt;height:350.75pt" o:ole="" o:bordertopcolor="this" o:borderleftcolor="this" o:borderbottomcolor="this" o:borderrightcolor="this">
-            <v:imagedata r:id="rId50" o:title=""/>
+          <v:shape id="_x0000_i1043" type="#_x0000_t75" style="width:468pt;height:351pt" o:ole="" o:bordertopcolor="this" o:borderleftcolor="this" o:borderbottomcolor="this" o:borderrightcolor="this">
+            <v:imagedata r:id="rId51" o:title=""/>
             <w10:borderleft type="single" width="4"/>
             <w10:borderbottom type="single" width="4"/>
             <w10:borderright type="single" width="4"/>
           </v:shape>
-          <o:OLEObject Type="Embed" ProgID="Word.OpenDocumentText.12" ShapeID="_x0000_i1043" DrawAspect="Content" ObjectID="_1700834860" r:id="rId51"/>
+          <o:OLEObject Type="Embed" ProgID="Word.OpenDocumentText.12" ShapeID="_x0000_i1043" DrawAspect="Content" ObjectID="_1700889837" r:id="rId52"/>
         </w:object>
       </w:r>
     </w:p>
@@ -7751,14 +7764,14 @@
           <w:lang w:val="en-US"/>
         </w:rPr>
         <w:object w:dxaOrig="9360" w:dyaOrig="4004" w14:anchorId="0F390962">
-          <v:shape id="_x0000_i1044" type="#_x0000_t75" style="width:468pt;height:200.2pt" o:ole="" o:bordertopcolor="this" o:borderleftcolor="this" o:borderbottomcolor="this" o:borderrightcolor="this">
-            <v:imagedata r:id="rId52" o:title=""/>
+          <v:shape id="_x0000_i1044" type="#_x0000_t75" style="width:468pt;height:200.4pt" o:ole="" o:bordertopcolor="this" o:borderleftcolor="this" o:borderbottomcolor="this" o:borderrightcolor="this">
+            <v:imagedata r:id="rId53" o:title=""/>
             <w10:bordertop type="single" width="4"/>
             <w10:borderleft type="single" width="4"/>
             <w10:borderbottom type="single" width="4"/>
             <w10:borderright type="single" width="4"/>
           </v:shape>
-          <o:OLEObject Type="Embed" ProgID="Word.OpenDocumentText.12" ShapeID="_x0000_i1044" DrawAspect="Content" ObjectID="_1700834861" r:id="rId53"/>
+          <o:OLEObject Type="Embed" ProgID="Word.OpenDocumentText.12" ShapeID="_x0000_i1044" DrawAspect="Content" ObjectID="_1700889838" r:id="rId54"/>
         </w:object>
       </w:r>
     </w:p>
@@ -7907,14 +7920,14 @@
           <w:lang w:val="en-US"/>
         </w:rPr>
         <w:object w:dxaOrig="9360" w:dyaOrig="9299" w14:anchorId="52570EC7">
-          <v:shape id="_x0000_i1045" type="#_x0000_t75" style="width:468pt;height:464.75pt" o:ole="" o:bordertopcolor="this" o:borderleftcolor="this" o:borderbottomcolor="this" o:borderrightcolor="this">
-            <v:imagedata r:id="rId54" o:title=""/>
+          <v:shape id="_x0000_i1045" type="#_x0000_t75" style="width:468pt;height:465pt" o:ole="" o:bordertopcolor="this" o:borderleftcolor="this" o:borderbottomcolor="this" o:borderrightcolor="this">
+            <v:imagedata r:id="rId55" o:title=""/>
             <w10:bordertop type="single" width="4"/>
             <w10:borderleft type="single" width="4"/>
             <w10:borderbottom type="single" width="4"/>
             <w10:borderright type="single" width="4"/>
           </v:shape>
-          <o:OLEObject Type="Embed" ProgID="Word.OpenDocumentText.12" ShapeID="_x0000_i1045" DrawAspect="Content" ObjectID="_1700834862" r:id="rId55"/>
+          <o:OLEObject Type="Embed" ProgID="Word.OpenDocumentText.12" ShapeID="_x0000_i1045" DrawAspect="Content" ObjectID="_1700889839" r:id="rId56"/>
         </w:object>
       </w:r>
     </w:p>
@@ -8381,14 +8394,14 @@
           <w:lang w:val="en-US"/>
         </w:rPr>
         <w:object w:dxaOrig="9360" w:dyaOrig="5737" w14:anchorId="5C587AB0">
-          <v:shape id="_x0000_i1053" type="#_x0000_t75" style="width:451.1pt;height:276.55pt" o:ole="">
-            <v:imagedata r:id="rId56" o:title=""/>
+          <v:shape id="_x0000_i1046" type="#_x0000_t75" style="width:451.2pt;height:276.6pt" o:ole="" o:bordertopcolor="this" o:borderleftcolor="this" o:borderbottomcolor="this" o:borderrightcolor="this">
+            <v:imagedata r:id="rId57" o:title=""/>
             <w10:bordertop type="single" width="4"/>
             <w10:borderleft type="single" width="4"/>
             <w10:borderbottom type="single" width="4"/>
             <w10:borderright type="single" width="4"/>
           </v:shape>
-          <o:OLEObject Type="Embed" ProgID="Word.OpenDocumentText.12" ShapeID="_x0000_i1053" DrawAspect="Content" ObjectID="_1700834863" r:id="rId57"/>
+          <o:OLEObject Type="Embed" ProgID="Word.OpenDocumentText.12" ShapeID="_x0000_i1046" DrawAspect="Content" ObjectID="_1700889840" r:id="rId58"/>
         </w:object>
       </w:r>
     </w:p>
@@ -8681,13 +8694,13 @@
           <w:lang w:val="en-US"/>
         </w:rPr>
         <w:object w:dxaOrig="9360" w:dyaOrig="12681" w14:anchorId="33E2E672">
-          <v:shape id="_x0000_i1062" type="#_x0000_t75" style="width:451.1pt;height:611.45pt" o:ole="" o:bordertopcolor="this" o:borderleftcolor="this" o:borderrightcolor="this">
-            <v:imagedata r:id="rId58" o:title=""/>
+          <v:shape id="_x0000_i1047" type="#_x0000_t75" style="width:451.2pt;height:611.4pt" o:ole="" o:bordertopcolor="this" o:borderleftcolor="this" o:borderrightcolor="this">
+            <v:imagedata r:id="rId59" o:title=""/>
             <w10:bordertop type="single" width="4"/>
             <w10:borderleft type="single" width="4"/>
             <w10:borderright type="single" width="4"/>
           </v:shape>
-          <o:OLEObject Type="Embed" ProgID="Word.OpenDocumentText.12" ShapeID="_x0000_i1062" DrawAspect="Content" ObjectID="_1700834864" r:id="rId59"/>
+          <o:OLEObject Type="Embed" ProgID="Word.OpenDocumentText.12" ShapeID="_x0000_i1047" DrawAspect="Content" ObjectID="_1700889841" r:id="rId60"/>
         </w:object>
       </w:r>
     </w:p>
@@ -8704,13 +8717,13 @@
           <w:lang w:val="en-US"/>
         </w:rPr>
         <w:object w:dxaOrig="9360" w:dyaOrig="11967" w14:anchorId="17AB679B">
-          <v:shape id="_x0000_i1067" type="#_x0000_t75" style="width:451.1pt;height:576.55pt" o:ole="" o:borderleftcolor="this" o:borderbottomcolor="this" o:borderrightcolor="this">
-            <v:imagedata r:id="rId60" o:title=""/>
+          <v:shape id="_x0000_i1048" type="#_x0000_t75" style="width:451.2pt;height:576.6pt" o:ole="" o:borderleftcolor="this" o:borderbottomcolor="this" o:borderrightcolor="this">
+            <v:imagedata r:id="rId61" o:title=""/>
             <w10:borderleft type="single" width="4"/>
             <w10:borderbottom type="single" width="4"/>
             <w10:borderright type="single" width="4"/>
           </v:shape>
-          <o:OLEObject Type="Embed" ProgID="Word.OpenDocumentText.12" ShapeID="_x0000_i1067" DrawAspect="Content" ObjectID="_1700834865" r:id="rId61"/>
+          <o:OLEObject Type="Embed" ProgID="Word.OpenDocumentText.12" ShapeID="_x0000_i1048" DrawAspect="Content" ObjectID="_1700889842" r:id="rId62"/>
         </w:object>
       </w:r>
     </w:p>
@@ -8906,19 +8919,7 @@
         <w:rPr>
           <w:lang w:val="en-US"/>
         </w:rPr>
-        <w:t>there are many “child” classes of a base class (</w:t>
-      </w:r>
-      <w:r>
-        <w:rPr>
-          <w:lang w:val="en-US"/>
-        </w:rPr>
-        <w:t>CVEHICLE – Car, CVEHICLE – Van</w:t>
-      </w:r>
-      <w:r>
-        <w:rPr>
-          <w:lang w:val="en-US"/>
-        </w:rPr>
-        <w:t>) but the</w:t>
+        <w:t>there are many “child” classes of a base class (CVEHICLE – Car, CVEHICLE – Van) but the</w:t>
       </w:r>
       <w:r>
         <w:rPr>
@@ -9072,19 +9073,7 @@
         <w:rPr>
           <w:lang w:val="en-US"/>
         </w:rPr>
-        <w:t xml:space="preserve">thread or sub thread, we don’t need to remember </w:t>
-      </w:r>
-      <w:r>
-        <w:rPr>
-          <w:lang w:val="en-US"/>
-        </w:rPr>
-        <w:t>implementation</w:t>
-      </w:r>
-      <w:r>
-        <w:rPr>
-          <w:lang w:val="en-US"/>
-        </w:rPr>
-        <w:t xml:space="preserve"> of some functions</w:t>
+        <w:t>thread or sub thread, we don’t need to remember implementation of some functions</w:t>
       </w:r>
       <w:r>
         <w:rPr>
@@ -9427,27 +9416,13 @@
           <w:lang w:val="en-US"/>
         </w:rPr>
       </w:pPr>
-      <w:hyperlink r:id="rId62" w:history="1">
+      <w:hyperlink r:id="rId63" w:history="1">
         <w:r>
           <w:rPr>
             <w:rStyle w:val="Hyperlink"/>
             <w:lang w:val="en-US"/>
           </w:rPr>
-          <w:t>https://blog.f</w:t>
-        </w:r>
-        <w:r>
-          <w:rPr>
-            <w:rStyle w:val="Hyperlink"/>
-            <w:lang w:val="en-US"/>
-          </w:rPr>
-          <w:t>e</w:t>
-        </w:r>
-        <w:r>
-          <w:rPr>
-            <w:rStyle w:val="Hyperlink"/>
-            <w:lang w:val="en-US"/>
-          </w:rPr>
-          <w:t>abhas.com/2014/07/templates-and-polymorphism/</w:t>
+          <w:t>https://blog.feabhas.com/2014/07/templates-and-polymorphism/</w:t>
         </w:r>
       </w:hyperlink>
     </w:p>
@@ -9484,7 +9459,7 @@
           <w:lang w:val="en-US"/>
         </w:rPr>
       </w:pPr>
-      <w:hyperlink r:id="rId63" w:history="1">
+      <w:hyperlink r:id="rId64" w:history="1">
         <w:r>
           <w:rPr>
             <w:rStyle w:val="Hyperlink"/>
@@ -9501,7 +9476,7 @@
           <w:lang w:val="en-US"/>
         </w:rPr>
       </w:pPr>
-      <w:hyperlink r:id="rId64" w:history="1">
+      <w:hyperlink r:id="rId65" w:history="1">
         <w:r>
           <w:rPr>
             <w:rStyle w:val="Hyperlink"/>
@@ -9644,7 +9619,7 @@
           <w:lang w:val="en-US"/>
         </w:rPr>
       </w:pPr>
-      <w:hyperlink r:id="rId65" w:history="1">
+      <w:hyperlink r:id="rId66" w:history="1">
         <w:r>
           <w:rPr>
             <w:rStyle w:val="Hyperlink"/>
@@ -9687,7 +9662,7 @@
           <w:lang w:val="en-US"/>
         </w:rPr>
       </w:pPr>
-      <w:hyperlink r:id="rId66" w:history="1">
+      <w:hyperlink r:id="rId67" w:history="1">
         <w:r>
           <w:rPr>
             <w:rStyle w:val="Hyperlink"/>
@@ -9704,7 +9679,7 @@
           <w:lang w:val="en-US"/>
         </w:rPr>
       </w:pPr>
-      <w:hyperlink r:id="rId67" w:history="1">
+      <w:hyperlink r:id="rId68" w:history="1">
         <w:r>
           <w:rPr>
             <w:rStyle w:val="Hyperlink"/>
@@ -9721,7 +9696,7 @@
           <w:lang w:val="en-US"/>
         </w:rPr>
       </w:pPr>
-      <w:hyperlink r:id="rId68" w:history="1">
+      <w:hyperlink r:id="rId69" w:history="1">
         <w:r>
           <w:rPr>
             <w:rStyle w:val="Hyperlink"/>
@@ -9744,7 +9719,7 @@
           <w:lang w:val="en-US"/>
         </w:rPr>
       </w:pPr>
-      <w:hyperlink r:id="rId69" w:history="1">
+      <w:hyperlink r:id="rId70" w:history="1">
         <w:r>
           <w:rPr>
             <w:rStyle w:val="Hyperlink"/>
@@ -9761,7 +9736,7 @@
           <w:lang w:val="en-US"/>
         </w:rPr>
       </w:pPr>
-      <w:hyperlink r:id="rId70" w:history="1">
+      <w:hyperlink r:id="rId71" w:history="1">
         <w:r>
           <w:rPr>
             <w:rStyle w:val="Hyperlink"/>
@@ -9802,7 +9777,7 @@
           <w:lang w:val="en-US"/>
         </w:rPr>
       </w:pPr>
-      <w:hyperlink r:id="rId71" w:history="1">
+      <w:hyperlink r:id="rId72" w:history="1">
         <w:r>
           <w:rPr>
             <w:rStyle w:val="Hyperlink"/>
@@ -9825,7 +9800,7 @@
           <w:lang w:val="en-US"/>
         </w:rPr>
       </w:pPr>
-      <w:hyperlink r:id="rId72" w:history="1">
+      <w:hyperlink r:id="rId73" w:history="1">
         <w:r>
           <w:rPr>
             <w:rStyle w:val="Hyperlink"/>
@@ -9874,7 +9849,7 @@
           <w:lang w:val="en-US"/>
         </w:rPr>
       </w:pPr>
-      <w:hyperlink r:id="rId73" w:history="1">
+      <w:hyperlink r:id="rId74" w:history="1">
         <w:r>
           <w:rPr>
             <w:rStyle w:val="Hyperlink"/>
@@ -9915,7 +9890,7 @@
         </w:rPr>
         <w:t xml:space="preserve"> article: </w:t>
       </w:r>
-      <w:hyperlink r:id="rId74" w:history="1">
+      <w:hyperlink r:id="rId75" w:history="1">
         <w:r>
           <w:rPr>
             <w:rStyle w:val="Hyperlink"/>

</xml_diff>